<commit_message>
added some illustrations for lesson 1, some changes to lesson 1 flow draft
</commit_message>
<xml_diff>
--- a/Docs/dialog and flow drafts.docx
+++ b/Docs/dialog and flow drafts.docx
@@ -4,19 +4,7 @@
   <w:body>
     <w:p>
       <w:r>
-        <w:t xml:space="preserve">[show </w:t>
-      </w:r>
-      <w:r>
-        <w:t>two</w:t>
-      </w:r>
-      <w:r>
-        <w:t xml:space="preserve"> blobs with numbers</w:t>
-      </w:r>
-      <w:r>
-        <w:t xml:space="preserve"> (12 x 2)</w:t>
-      </w:r>
-      <w:r>
-        <w:t>]</w:t>
+        <w:t>[show blobs with numbers]</w:t>
       </w:r>
     </w:p>
     <w:p>
@@ -39,12 +27,21 @@
         <w:t>s</w:t>
       </w:r>
       <w:r>
-        <w:t xml:space="preserve"> can be tricky, but I will show you a trick to help with this problem!</w:t>
-      </w:r>
-    </w:p>
-    <w:p>
-      <w:r>
-        <w:t xml:space="preserve">But first, let’s </w:t>
+        <w:t xml:space="preserve"> can be tricky, but I will show you a trick to </w:t>
+      </w:r>
+      <w:r>
+        <w:t>make this easier</w:t>
+      </w:r>
+      <w:r>
+        <w:t>!</w:t>
+      </w:r>
+    </w:p>
+    <w:p>
+      <w:r>
+        <w:t>L</w:t>
+      </w:r>
+      <w:r>
+        <w:t xml:space="preserve">et’s </w:t>
       </w:r>
       <w:r>
         <w:t xml:space="preserve">take a quick </w:t>
@@ -56,91 +53,93 @@
         <w:t xml:space="preserve"> </w:t>
       </w:r>
       <w:r>
-        <w:t>two</w:t>
-      </w:r>
-      <w:r>
-        <w:t xml:space="preserve"> math concepts that we’ll use for this special trick.</w:t>
-      </w:r>
-    </w:p>
-    <w:p>
-      <w:r>
-        <w:t>[show area illustration]</w:t>
-      </w:r>
-    </w:p>
-    <w:p>
-      <w:r>
-        <w:t xml:space="preserve">In order to find </w:t>
-      </w:r>
-      <w:r>
-        <w:t>the</w:t>
-      </w:r>
-      <w:r>
-        <w:t xml:space="preserve"> area of a rectangle, you </w:t>
-      </w:r>
-      <w:r>
-        <w:t xml:space="preserve">must </w:t>
-      </w:r>
-      <w:r>
-        <w:t>multiply its width and height.</w:t>
-      </w:r>
-    </w:p>
-    <w:p>
-      <w:r>
-        <w:t>As you can see, each individual blocks represents the sum total of both values multiplied.</w:t>
-      </w:r>
-    </w:p>
-    <w:p>
-      <w:r>
-        <w:t>[show distributive illustration]</w:t>
-      </w:r>
-    </w:p>
-    <w:p>
-      <w:r>
-        <w:t>The distributive property allows you to distribute a number to a group.</w:t>
-      </w:r>
-    </w:p>
-    <w:p>
-      <w:r>
-        <w:t>When it comes to solving an equation with a large number</w:t>
-      </w:r>
-      <w:r>
-        <w:t xml:space="preserve">, you can split </w:t>
-      </w:r>
-      <w:r>
-        <w:t>it</w:t>
-      </w:r>
-      <w:r>
-        <w:t xml:space="preserve"> into a sum of smaller numbers to </w:t>
-      </w:r>
-      <w:r>
-        <w:t>make it easier to solve.</w:t>
-      </w:r>
-    </w:p>
-    <w:p>
-      <w:r>
-        <w:t>[show two blobs connected with 3</w:t>
-      </w:r>
-      <w:r>
-        <w:rPr>
-          <w:vertAlign w:val="superscript"/>
-        </w:rPr>
-        <w:t>rd</w:t>
-      </w:r>
-      <w:r>
-        <w:t xml:space="preserve"> blob, with illustration of each </w:t>
-      </w:r>
-      <w:proofErr w:type="gramStart"/>
-      <w:r>
-        <w:t>steps</w:t>
-      </w:r>
-      <w:proofErr w:type="gramEnd"/>
-      <w:r>
-        <w:t>]</w:t>
-      </w:r>
-    </w:p>
-    <w:p>
-      <w:r>
-        <w:t>With the use of the distributive property, and visualizing it as solving the area of a rectangle, multiplying big numbers is not too bad at all.</w:t>
+        <w:t>a</w:t>
+      </w:r>
+      <w:r>
+        <w:t xml:space="preserve"> math concept that </w:t>
+      </w:r>
+      <w:r>
+        <w:t>is</w:t>
+      </w:r>
+      <w:r>
+        <w:t xml:space="preserve"> use</w:t>
+      </w:r>
+      <w:r>
+        <w:t>d</w:t>
+      </w:r>
+      <w:r>
+        <w:t xml:space="preserve"> for this special trick.</w:t>
+      </w:r>
+    </w:p>
+    <w:p>
+      <w:r>
+        <w:t>[</w:t>
+      </w:r>
+      <w:r>
+        <w:t xml:space="preserve">distributive </w:t>
+      </w:r>
+      <w:r>
+        <w:t>illustration]</w:t>
+      </w:r>
+    </w:p>
+    <w:p>
+      <w:r>
+        <w:t xml:space="preserve">By using the distributive </w:t>
+      </w:r>
+      <w:r>
+        <w:t>property,</w:t>
+      </w:r>
+      <w:r>
+        <w:t xml:space="preserve"> we can split </w:t>
+      </w:r>
+      <w:r>
+        <w:t>a</w:t>
+      </w:r>
+      <w:r>
+        <w:t xml:space="preserve"> large number</w:t>
+      </w:r>
+      <w:r>
+        <w:t xml:space="preserve"> up</w:t>
+      </w:r>
+      <w:r>
+        <w:t xml:space="preserve"> into smaller pieces, compute each</w:t>
+      </w:r>
+      <w:r>
+        <w:t xml:space="preserve"> one</w:t>
+      </w:r>
+      <w:r>
+        <w:t xml:space="preserve">, and add </w:t>
+      </w:r>
+      <w:r>
+        <w:t>it all back together</w:t>
+      </w:r>
+      <w:r>
+        <w:t>.</w:t>
+      </w:r>
+    </w:p>
+    <w:p>
+      <w:r>
+        <w:t>[area illustration of split up numbers]</w:t>
+      </w:r>
+    </w:p>
+    <w:p>
+      <w:r>
+        <w:t>To help visualize this, we will consider these smaller pieces as chunks of a rectangle’s area.</w:t>
+      </w:r>
+    </w:p>
+    <w:p>
+      <w:r>
+        <w:t>As you can see, the rectangle is split into two.</w:t>
+      </w:r>
+    </w:p>
+    <w:p>
+      <w:r>
+        <w:t>Then we compute the area of those two rectangles.</w:t>
+      </w:r>
+    </w:p>
+    <w:p>
+      <w:r>
+        <w:t>And finally, we add those two areas together to get the area of the whole rectangle.</w:t>
       </w:r>
     </w:p>
     <w:p>
@@ -150,7 +149,13 @@
     </w:p>
     <w:p>
       <w:r>
-        <w:t>Now I’d like you to give it a try, and see for yourself!</w:t>
+        <w:t>Let’s</w:t>
+      </w:r>
+      <w:r>
+        <w:t xml:space="preserve"> give it a try</w:t>
+      </w:r>
+      <w:r>
+        <w:t>. Connect these two blobs to initiate the attack!</w:t>
       </w:r>
     </w:p>
     <w:p>

</xml_diff>

<commit_message>
first part of lesson 1 stuff
</commit_message>
<xml_diff>
--- a/Docs/dialog and flow drafts.docx
+++ b/Docs/dialog and flow drafts.docx
@@ -27,10 +27,28 @@
         <w:t>s</w:t>
       </w:r>
       <w:r>
-        <w:t xml:space="preserve"> can be tricky, but I will show you a trick to </w:t>
-      </w:r>
-      <w:r>
-        <w:t>make this easier</w:t>
+        <w:t xml:space="preserve"> can be tricky, but </w:t>
+      </w:r>
+      <w:r>
+        <w:t>there’s</w:t>
+      </w:r>
+      <w:r>
+        <w:t xml:space="preserve"> a </w:t>
+      </w:r>
+      <w:r>
+        <w:t xml:space="preserve">special </w:t>
+      </w:r>
+      <w:r>
+        <w:t xml:space="preserve">trick to </w:t>
+      </w:r>
+      <w:r>
+        <w:t xml:space="preserve">make </w:t>
+      </w:r>
+      <w:r>
+        <w:t>it</w:t>
+      </w:r>
+      <w:r>
+        <w:t xml:space="preserve"> easier</w:t>
       </w:r>
       <w:r>
         <w:t>!</w:t>
@@ -59,16 +77,10 @@
         <w:t xml:space="preserve"> math concept that </w:t>
       </w:r>
       <w:r>
-        <w:t>is</w:t>
-      </w:r>
-      <w:r>
-        <w:t xml:space="preserve"> use</w:t>
-      </w:r>
-      <w:r>
-        <w:t>d</w:t>
-      </w:r>
-      <w:r>
-        <w:t xml:space="preserve"> for this special trick.</w:t>
+        <w:t>we will be using for this trick</w:t>
+      </w:r>
+      <w:r>
+        <w:t>.</w:t>
       </w:r>
     </w:p>
     <w:p>
@@ -93,25 +105,16 @@
         <w:t xml:space="preserve"> we can split </w:t>
       </w:r>
       <w:r>
-        <w:t>a</w:t>
+        <w:t>up the</w:t>
       </w:r>
       <w:r>
         <w:t xml:space="preserve"> large number</w:t>
       </w:r>
       <w:r>
-        <w:t xml:space="preserve"> up</w:t>
-      </w:r>
-      <w:r>
-        <w:t xml:space="preserve"> into smaller pieces, compute each</w:t>
-      </w:r>
-      <w:r>
-        <w:t xml:space="preserve"> one</w:t>
-      </w:r>
-      <w:r>
-        <w:t xml:space="preserve">, and add </w:t>
-      </w:r>
-      <w:r>
-        <w:t>it all back together</w:t>
+        <w:t xml:space="preserve"> of an equation into smaller </w:t>
+      </w:r>
+      <w:r>
+        <w:t>pieces</w:t>
       </w:r>
       <w:r>
         <w:t>.</w:t>
@@ -139,7 +142,13 @@
     </w:p>
     <w:p>
       <w:r>
-        <w:t>And finally, we add those two areas together to get the area of the whole rectangle.</w:t>
+        <w:t>And finally, we add th</w:t>
+      </w:r>
+      <w:r>
+        <w:t>e</w:t>
+      </w:r>
+      <w:r>
+        <w:t>se two areas together to get the area of the whole rectangle.</w:t>
       </w:r>
     </w:p>
     <w:p>
@@ -149,6 +158,11 @@
     </w:p>
     <w:p>
       <w:r>
+        <w:t>[display drag instruction and visual indicator]</w:t>
+      </w:r>
+    </w:p>
+    <w:p>
+      <w:r>
         <w:t>Let’s</w:t>
       </w:r>
       <w:r>
@@ -156,11 +170,6 @@
       </w:r>
       <w:r>
         <w:t>. Connect these two blobs to initiate the attack!</w:t>
-      </w:r>
-    </w:p>
-    <w:p>
-      <w:r>
-        <w:t>[display drag instruction and visual indicator]</w:t>
       </w:r>
     </w:p>
     <w:p>
@@ -194,7 +203,12 @@
     </w:p>
     <w:p>
       <w:r>
-        <w:t>Finally, we add the products together to form the final product! Use the numpad to compute each digit of the number.</w:t>
+        <w:t>Finally, we add the products together to form the final product!</w:t>
+      </w:r>
+    </w:p>
+    <w:p>
+      <w:r>
+        <w:t>Use the numpad to compute each digit of the number.</w:t>
       </w:r>
     </w:p>
     <w:p>

</xml_diff>

<commit_message>
added warning text for when a mistake happens
</commit_message>
<xml_diff>
--- a/Docs/dialog and flow drafts.docx
+++ b/Docs/dialog and flow drafts.docx
@@ -293,6 +293,12 @@
     <w:p>
       <w:r>
         <w:t>[proceed to level 1] (or level intro)</w:t>
+      </w:r>
+    </w:p>
+    <w:p/>
+    <w:p>
+      <w:r>
+        <w:t>Watch out! Once the heart bar is empty, you will have to start over!</w:t>
       </w:r>
     </w:p>
     <w:sectPr>

</xml_diff>

<commit_message>
added dialogs for bonus stuff
</commit_message>
<xml_diff>
--- a/Docs/dialog and flow drafts.docx
+++ b/Docs/dialog and flow drafts.docx
@@ -194,6 +194,32 @@
     </w:p>
     <w:p>
       <w:r>
+        <w:t xml:space="preserve">Although we can split the numbers up </w:t>
+      </w:r>
+      <w:r>
+        <w:t>any way</w:t>
+      </w:r>
+      <w:r>
+        <w:t>s</w:t>
+      </w:r>
+      <w:r>
+        <w:t xml:space="preserve"> we want, this </w:t>
+      </w:r>
+      <w:r>
+        <w:t>is more</w:t>
+      </w:r>
+      <w:r>
+        <w:t xml:space="preserve"> consistent across most situation</w:t>
+      </w:r>
+      <w:r>
+        <w:t>s</w:t>
+      </w:r>
+      <w:r>
+        <w:t>.</w:t>
+      </w:r>
+    </w:p>
+    <w:p>
+      <w:r>
         <w:t>Simply click on the boxed number to split it!</w:t>
       </w:r>
     </w:p>
@@ -224,6 +250,39 @@
     </w:p>
     <w:p>
       <w:r>
+        <w:t xml:space="preserve">Since we split the number up in multiples of 10, you </w:t>
+      </w:r>
+      <w:r>
+        <w:t>are basically</w:t>
+      </w:r>
+      <w:r>
+        <w:t xml:space="preserve"> multiply</w:t>
+      </w:r>
+      <w:r>
+        <w:t>ing</w:t>
+      </w:r>
+      <w:r>
+        <w:t xml:space="preserve"> single digit numbers.</w:t>
+      </w:r>
+    </w:p>
+    <w:p>
+      <w:r>
+        <w:t xml:space="preserve">Just make sure to </w:t>
+      </w:r>
+      <w:r>
+        <w:t xml:space="preserve">put the appropriate </w:t>
+      </w:r>
+      <w:proofErr w:type="gramStart"/>
+      <w:r>
+        <w:t>amount</w:t>
+      </w:r>
+      <w:proofErr w:type="gramEnd"/>
+      <w:r>
+        <w:t xml:space="preserve"> of zeroes at the end!</w:t>
+      </w:r>
+    </w:p>
+    <w:p>
+      <w:r>
         <w:t>Once you’re happy with the number,</w:t>
       </w:r>
       <w:r>
@@ -292,13 +351,113 @@
     </w:p>
     <w:p>
       <w:r>
+        <w:lastRenderedPageBreak/>
         <w:t>[proceed to level 1] (or level intro)</w:t>
       </w:r>
     </w:p>
     <w:p/>
     <w:p>
       <w:r>
-        <w:t>Watch out! Once the heart bar is empty, you will have to start over!</w:t>
+        <w:t>Watch out! Once the hea</w:t>
+      </w:r>
+      <w:r>
+        <w:t>lth</w:t>
+      </w:r>
+      <w:r>
+        <w:t xml:space="preserve"> bar is empty, you will have to start over!</w:t>
+      </w:r>
+    </w:p>
+    <w:p>
+      <w:r>
+        <w:t>Look, there’s an anomaly blob!</w:t>
+      </w:r>
+    </w:p>
+    <w:p>
+      <w:r>
+        <w:t>Connecting with this blob will allow us to clear out the entire board, and give us a bonus score.</w:t>
+      </w:r>
+    </w:p>
+    <w:p>
+      <w:r>
+        <w:t xml:space="preserve">Who knows what challenge awaits, </w:t>
+      </w:r>
+      <w:r>
+        <w:t>so</w:t>
+      </w:r>
+      <w:r>
+        <w:t xml:space="preserve"> why not give it a try?</w:t>
+      </w:r>
+    </w:p>
+    <w:p>
+      <w:r>
+        <w:t xml:space="preserve">However, you only have one shot. </w:t>
+      </w:r>
+      <w:r>
+        <w:t>D</w:t>
+      </w:r>
+      <w:r>
+        <w:t>o your best!</w:t>
+      </w:r>
+    </w:p>
+    <w:p/>
+    <w:p>
+      <w:r>
+        <w:t xml:space="preserve">Looks like the </w:t>
+      </w:r>
+      <w:r>
+        <w:t>numbers of each area</w:t>
+      </w:r>
+      <w:r>
+        <w:t xml:space="preserve"> are all mixed up!</w:t>
+      </w:r>
+    </w:p>
+    <w:p>
+      <w:r>
+        <w:t>Simply drag the numbers to their appropriate place, and once you are satisfied, press the PROCEED button.</w:t>
+      </w:r>
+    </w:p>
+    <w:p>
+      <w:r>
+        <w:t xml:space="preserve">Hint: If you look closely </w:t>
+      </w:r>
+      <w:r>
+        <w:t>at</w:t>
+      </w:r>
+      <w:r>
+        <w:t xml:space="preserve"> the size of each rectangle, and its associated width, you will know where to put the numbers.</w:t>
+      </w:r>
+    </w:p>
+    <w:p/>
+    <w:p>
+      <w:r>
+        <w:t>Uh oh, some of the partial products are missing!</w:t>
+      </w:r>
+    </w:p>
+    <w:p>
+      <w:r>
+        <w:t xml:space="preserve">Use the numpad to fill in the </w:t>
+      </w:r>
+      <w:r>
+        <w:t xml:space="preserve">missing </w:t>
+      </w:r>
+      <w:r>
+        <w:t>numbers, then press the left or right arrows to move to the next one.</w:t>
+      </w:r>
+    </w:p>
+    <w:p>
+      <w:r>
+        <w:t xml:space="preserve">Once all the missing </w:t>
+      </w:r>
+      <w:r>
+        <w:t>numbers</w:t>
+      </w:r>
+      <w:r>
+        <w:t xml:space="preserve"> are filled, press the ENTER button to proceed.</w:t>
+      </w:r>
+    </w:p>
+    <w:p>
+      <w:r>
+        <w:t>Just remember how you split the numbers up into multiples of 10’s like before, and you should have no problem!</w:t>
       </w:r>
     </w:p>
     <w:sectPr>

</xml_diff>

<commit_message>
double digits lesson implemented
</commit_message>
<xml_diff>
--- a/Docs/dialog and flow drafts.docx
+++ b/Docs/dialog and flow drafts.docx
@@ -189,30 +189,84 @@
         <w:t xml:space="preserve">up </w:t>
       </w:r>
       <w:r>
-        <w:t>by multiples of 10.</w:t>
-      </w:r>
-    </w:p>
-    <w:p>
-      <w:r>
-        <w:t xml:space="preserve">Although we can split the numbers up </w:t>
-      </w:r>
-      <w:r>
-        <w:t>any way</w:t>
+        <w:t>by multiples of 10</w:t>
+      </w:r>
+      <w:r>
+        <w:t>’s</w:t>
+      </w:r>
+      <w:r>
+        <w:t>.</w:t>
+      </w:r>
+    </w:p>
+    <w:p>
+      <w:r>
+        <w:t>Splitting up the numbers this way allows us to simply multiply single digit numbers, and just add the zeroes in the end.</w:t>
+      </w:r>
+    </w:p>
+    <w:p>
+      <w:r>
+        <w:t xml:space="preserve">Now </w:t>
+      </w:r>
+      <w:r>
+        <w:t>click on the boxed number to split it!</w:t>
+      </w:r>
+    </w:p>
+    <w:p>
+      <w:r>
+        <w:t>[wait for distribute to end, show next phase: evaluate]</w:t>
+      </w:r>
+    </w:p>
+    <w:p>
+      <w:r>
+        <w:t>Here</w:t>
+      </w:r>
+      <w:r>
+        <w:t xml:space="preserve"> </w:t>
+      </w:r>
+      <w:r>
+        <w:t xml:space="preserve">we will </w:t>
+      </w:r>
+      <w:r>
+        <w:t>compute the product of each sub area</w:t>
       </w:r>
       <w:r>
         <w:t>s</w:t>
       </w:r>
       <w:r>
-        <w:t xml:space="preserve"> we want, this </w:t>
-      </w:r>
-      <w:r>
-        <w:t>is more</w:t>
-      </w:r>
-      <w:r>
-        <w:t xml:space="preserve"> consistent across most situation</w:t>
-      </w:r>
-      <w:r>
-        <w:t>s</w:t>
+        <w:t xml:space="preserve"> by using the numpad</w:t>
+      </w:r>
+      <w:r>
+        <w:t xml:space="preserve"> to type in the digits.</w:t>
+      </w:r>
+    </w:p>
+    <w:p>
+      <w:r>
+        <w:t>Since we split them up nicely, we only ever have to worry about multiplying single digit numbers.</w:t>
+      </w:r>
+    </w:p>
+    <w:p>
+      <w:r>
+        <w:t xml:space="preserve">Just remember to add the zero at the end for </w:t>
+      </w:r>
+      <w:r>
+        <w:t xml:space="preserve">the </w:t>
+      </w:r>
+      <w:r>
+        <w:t>number with the denomination of 10!</w:t>
+      </w:r>
+    </w:p>
+    <w:p>
+      <w:r>
+        <w:t>Once you’re happy with the number,</w:t>
+      </w:r>
+      <w:r>
+        <w:t xml:space="preserve"> press</w:t>
+      </w:r>
+      <w:r>
+        <w:t xml:space="preserve"> </w:t>
+      </w:r>
+      <w:r>
+        <w:t>the enter button</w:t>
       </w:r>
       <w:r>
         <w:t>.</w:t>
@@ -220,12 +274,221 @@
     </w:p>
     <w:p>
       <w:r>
-        <w:t>Simply click on the boxed number to split it!</w:t>
-      </w:r>
-    </w:p>
-    <w:p>
-      <w:r>
-        <w:t>[wait for distribute to end, show next phase: evaluate]</w:t>
+        <w:t>[wait for completion, show next phase: sums]</w:t>
+      </w:r>
+    </w:p>
+    <w:p>
+      <w:r>
+        <w:t xml:space="preserve">Finally, we add the </w:t>
+      </w:r>
+      <w:r>
+        <w:t>numbers</w:t>
+      </w:r>
+      <w:r>
+        <w:t xml:space="preserve"> together to form the final product!</w:t>
+      </w:r>
+    </w:p>
+    <w:p>
+      <w:r>
+        <w:t>Once again, u</w:t>
+      </w:r>
+      <w:r>
+        <w:t>se the numpad to compute each digit of the number.</w:t>
+      </w:r>
+    </w:p>
+    <w:p>
+      <w:r>
+        <w:t>[final product blob, connect, clear board]</w:t>
+      </w:r>
+    </w:p>
+    <w:p>
+      <w:r>
+        <w:t>Excellent</w:t>
+      </w:r>
+      <w:r>
+        <w:t xml:space="preserve">! As you can see, </w:t>
+      </w:r>
+      <w:r>
+        <w:t xml:space="preserve">it’s much easier to solve an equation by </w:t>
+      </w:r>
+      <w:r>
+        <w:t xml:space="preserve">splitting </w:t>
+      </w:r>
+      <w:r>
+        <w:t>it up into smaller pieces</w:t>
+      </w:r>
+      <w:r>
+        <w:t>.</w:t>
+      </w:r>
+    </w:p>
+    <w:p>
+      <w:r>
+        <w:lastRenderedPageBreak/>
+        <w:t>N</w:t>
+      </w:r>
+      <w:r>
+        <w:t>ow you are ready to banish the blobs!</w:t>
+      </w:r>
+    </w:p>
+    <w:p>
+      <w:r>
+        <w:t>[proceed to level 1] (or level intro)</w:t>
+      </w:r>
+    </w:p>
+    <w:p/>
+    <w:p>
+      <w:r>
+        <w:t>Watch out! Once the hea</w:t>
+      </w:r>
+      <w:r>
+        <w:t>lth</w:t>
+      </w:r>
+      <w:r>
+        <w:t xml:space="preserve"> bar is empty, you will have to start over!</w:t>
+      </w:r>
+    </w:p>
+    <w:p>
+      <w:r>
+        <w:t>Look, there’s an anomaly blob!</w:t>
+      </w:r>
+    </w:p>
+    <w:p>
+      <w:r>
+        <w:t>Connecting with this blob will allow us to clear out the entire board, and give us a bonus score.</w:t>
+      </w:r>
+    </w:p>
+    <w:p>
+      <w:r>
+        <w:t xml:space="preserve">Who knows what challenge awaits, </w:t>
+      </w:r>
+      <w:r>
+        <w:t>so</w:t>
+      </w:r>
+      <w:r>
+        <w:t xml:space="preserve"> why not give it a try?</w:t>
+      </w:r>
+    </w:p>
+    <w:p>
+      <w:r>
+        <w:t xml:space="preserve">However, you only have one shot. </w:t>
+      </w:r>
+      <w:r>
+        <w:t>D</w:t>
+      </w:r>
+      <w:r>
+        <w:t>o your best!</w:t>
+      </w:r>
+    </w:p>
+    <w:p/>
+    <w:p>
+      <w:r>
+        <w:t xml:space="preserve">Looks like the </w:t>
+      </w:r>
+      <w:r>
+        <w:t>numbers of each area</w:t>
+      </w:r>
+      <w:r>
+        <w:t xml:space="preserve"> are all mixed up!</w:t>
+      </w:r>
+    </w:p>
+    <w:p>
+      <w:r>
+        <w:t>Simply drag the numbers to their appropriate place, and once you are satisfied, press the PROCEED button.</w:t>
+      </w:r>
+    </w:p>
+    <w:p>
+      <w:r>
+        <w:t xml:space="preserve">Hint: If you look closely </w:t>
+      </w:r>
+      <w:r>
+        <w:t>at</w:t>
+      </w:r>
+      <w:r>
+        <w:t xml:space="preserve"> the size of each rectangle, and its associated width, you will know where to put the numbers.</w:t>
+      </w:r>
+    </w:p>
+    <w:p/>
+    <w:p>
+      <w:r>
+        <w:t>Uh oh, some of the partial products are missing!</w:t>
+      </w:r>
+    </w:p>
+    <w:p>
+      <w:r>
+        <w:t xml:space="preserve">Use the numpad to fill in the </w:t>
+      </w:r>
+      <w:r>
+        <w:t xml:space="preserve">missing </w:t>
+      </w:r>
+      <w:r>
+        <w:t>numbers, then press the left or right arrows to move to the next one.</w:t>
+      </w:r>
+    </w:p>
+    <w:p>
+      <w:r>
+        <w:t xml:space="preserve">Once all the missing </w:t>
+      </w:r>
+      <w:r>
+        <w:t>numbers</w:t>
+      </w:r>
+      <w:r>
+        <w:t xml:space="preserve"> are filled, press the ENTER button to proceed.</w:t>
+      </w:r>
+    </w:p>
+    <w:p>
+      <w:r>
+        <w:t>Just remember how you split the numbers up into multiples of 10’s like before, and you should have no problem!</w:t>
+      </w:r>
+    </w:p>
+    <w:p/>
+    <w:p>
+      <w:r>
+        <w:t>[show blobs with numbers]</w:t>
+      </w:r>
+    </w:p>
+    <w:p>
+      <w:r>
+        <w:t>Here we are at the final stage, with only a handful of blobs left to banish!</w:t>
+      </w:r>
+    </w:p>
+    <w:p>
+      <w:r>
+        <w:t>This time around, we will be multiplying double digit numbers.</w:t>
+      </w:r>
+    </w:p>
+    <w:p>
+      <w:r>
+        <w:t xml:space="preserve">[double digit </w:t>
+      </w:r>
+      <w:proofErr w:type="spellStart"/>
+      <w:r>
+        <w:t>mult</w:t>
+      </w:r>
+      <w:proofErr w:type="spellEnd"/>
+      <w:r>
+        <w:t>. Area illustration]</w:t>
+      </w:r>
+    </w:p>
+    <w:p>
+      <w:r>
+        <w:t xml:space="preserve">Just as we split the area </w:t>
+      </w:r>
+      <w:r>
+        <w:t xml:space="preserve">up </w:t>
+      </w:r>
+      <w:r>
+        <w:t xml:space="preserve">horizontally, we can also split </w:t>
+      </w:r>
+      <w:r>
+        <w:t>it</w:t>
+      </w:r>
+      <w:r>
+        <w:t xml:space="preserve"> vertically.</w:t>
+      </w:r>
+    </w:p>
+    <w:p>
+      <w:r>
+        <w:t>[board play] (also display drag)</w:t>
       </w:r>
     </w:p>
     <w:p>
@@ -233,231 +496,73 @@
         <w:t xml:space="preserve">Now </w:t>
       </w:r>
       <w:r>
-        <w:t xml:space="preserve">we will </w:t>
-      </w:r>
-      <w:r>
-        <w:t>compute the product of each sub area</w:t>
-      </w:r>
-      <w:r>
-        <w:t>s</w:t>
-      </w:r>
-      <w:r>
-        <w:t xml:space="preserve"> by using the numpad</w:t>
-      </w:r>
-      <w:r>
-        <w:t xml:space="preserve"> to type in the digits.</w:t>
-      </w:r>
-    </w:p>
-    <w:p>
-      <w:r>
-        <w:t xml:space="preserve">Since we split the number up in multiples of 10, you </w:t>
-      </w:r>
-      <w:r>
-        <w:t>are basically</w:t>
-      </w:r>
-      <w:r>
-        <w:t xml:space="preserve"> multiply</w:t>
-      </w:r>
-      <w:r>
-        <w:t>ing</w:t>
-      </w:r>
-      <w:r>
-        <w:t xml:space="preserve"> single digit numbers.</w:t>
-      </w:r>
-    </w:p>
-    <w:p>
-      <w:r>
-        <w:t xml:space="preserve">Just make sure to </w:t>
-      </w:r>
-      <w:r>
-        <w:t xml:space="preserve">put the appropriate </w:t>
-      </w:r>
-      <w:proofErr w:type="gramStart"/>
-      <w:r>
-        <w:t>amount</w:t>
-      </w:r>
-      <w:proofErr w:type="gramEnd"/>
-      <w:r>
-        <w:t xml:space="preserve"> of zeroes at the end!</w:t>
-      </w:r>
-    </w:p>
-    <w:p>
-      <w:r>
-        <w:t>Once you’re happy with the number,</w:t>
-      </w:r>
-      <w:r>
-        <w:t xml:space="preserve"> press</w:t>
-      </w:r>
-      <w:r>
-        <w:t xml:space="preserve"> </w:t>
-      </w:r>
-      <w:r>
-        <w:t>the enter button</w:t>
-      </w:r>
-      <w:r>
-        <w:t>.</w:t>
-      </w:r>
-    </w:p>
-    <w:p>
-      <w:r>
-        <w:t>[wait for completion, show next phase: sums]</w:t>
-      </w:r>
-    </w:p>
-    <w:p>
-      <w:r>
-        <w:t>Finally, we add the products together to form the final product!</w:t>
-      </w:r>
-    </w:p>
-    <w:p>
-      <w:r>
-        <w:t>Once again, u</w:t>
-      </w:r>
-      <w:r>
-        <w:t>se the numpad to compute each digit of the number.</w:t>
-      </w:r>
-    </w:p>
-    <w:p>
-      <w:r>
-        <w:t>[final product blob, connect, clear board]</w:t>
-      </w:r>
-    </w:p>
-    <w:p>
-      <w:r>
-        <w:t>Excellent</w:t>
-      </w:r>
-      <w:r>
-        <w:t xml:space="preserve">! As you can see, </w:t>
-      </w:r>
-      <w:r>
-        <w:t xml:space="preserve">it’s much easier to solve an equation by </w:t>
-      </w:r>
-      <w:r>
-        <w:t xml:space="preserve">splitting </w:t>
-      </w:r>
-      <w:r>
-        <w:t>it up into smaller pieces</w:t>
-      </w:r>
-      <w:r>
-        <w:t>.</w:t>
-      </w:r>
-    </w:p>
-    <w:p>
-      <w:r>
-        <w:t>N</w:t>
-      </w:r>
-      <w:r>
-        <w:t>ow you are ready to banish the blobs!</w:t>
+        <w:t>why don’t you give it a try?</w:t>
+      </w:r>
+    </w:p>
+    <w:p>
+      <w:r>
+        <w:t>[distribute phase]</w:t>
       </w:r>
     </w:p>
     <w:p>
       <w:r>
         <w:lastRenderedPageBreak/>
-        <w:t>[proceed to level 1] (or level intro)</w:t>
-      </w:r>
-    </w:p>
-    <w:p/>
-    <w:p>
-      <w:r>
-        <w:t>Watch out! Once the hea</w:t>
-      </w:r>
-      <w:r>
-        <w:t>lth</w:t>
-      </w:r>
-      <w:r>
-        <w:t xml:space="preserve"> bar is empty, you will have to start over!</w:t>
-      </w:r>
-    </w:p>
-    <w:p>
-      <w:r>
-        <w:t>Look, there’s an anomaly blob!</w:t>
-      </w:r>
-    </w:p>
-    <w:p>
-      <w:r>
-        <w:t>Connecting with this blob will allow us to clear out the entire board, and give us a bonus score.</w:t>
-      </w:r>
-    </w:p>
-    <w:p>
-      <w:r>
-        <w:t xml:space="preserve">Who knows what challenge awaits, </w:t>
-      </w:r>
-      <w:r>
-        <w:t>so</w:t>
-      </w:r>
-      <w:r>
-        <w:t xml:space="preserve"> why not give it a try?</w:t>
-      </w:r>
-    </w:p>
-    <w:p>
-      <w:r>
-        <w:t xml:space="preserve">However, you only have one shot. </w:t>
-      </w:r>
-      <w:r>
-        <w:t>D</w:t>
-      </w:r>
-      <w:r>
-        <w:t>o your best!</w:t>
-      </w:r>
-    </w:p>
-    <w:p/>
-    <w:p>
-      <w:r>
-        <w:t xml:space="preserve">Looks like the </w:t>
-      </w:r>
-      <w:r>
-        <w:t>numbers of each area</w:t>
-      </w:r>
-      <w:r>
-        <w:t xml:space="preserve"> are all mixed up!</w:t>
-      </w:r>
-    </w:p>
-    <w:p>
-      <w:r>
-        <w:t>Simply drag the numbers to their appropriate place, and once you are satisfied, press the PROCEED button.</w:t>
-      </w:r>
-    </w:p>
-    <w:p>
-      <w:r>
-        <w:t xml:space="preserve">Hint: If you look closely </w:t>
-      </w:r>
-      <w:r>
-        <w:t>at</w:t>
-      </w:r>
-      <w:r>
-        <w:t xml:space="preserve"> the size of each rectangle, and its associated width, you will know where to put the numbers.</w:t>
-      </w:r>
-    </w:p>
-    <w:p/>
-    <w:p>
-      <w:r>
-        <w:t>Uh oh, some of the partial products are missing!</w:t>
-      </w:r>
-    </w:p>
-    <w:p>
-      <w:r>
-        <w:t xml:space="preserve">Use the numpad to fill in the </w:t>
-      </w:r>
-      <w:r>
-        <w:t xml:space="preserve">missing </w:t>
-      </w:r>
-      <w:r>
-        <w:t>numbers, then press the left or right arrows to move to the next one.</w:t>
-      </w:r>
-    </w:p>
-    <w:p>
-      <w:r>
-        <w:t xml:space="preserve">Once all the missing </w:t>
-      </w:r>
-      <w:r>
-        <w:t>numbers</w:t>
-      </w:r>
-      <w:r>
-        <w:t xml:space="preserve"> are filled, press the ENTER button to proceed.</w:t>
-      </w:r>
-    </w:p>
-    <w:p>
-      <w:r>
-        <w:t>Just remember how you split the numbers up into multiples of 10’s like before, and you should have no problem!</w:t>
+        <w:t xml:space="preserve">Just </w:t>
+      </w:r>
+      <w:r>
+        <w:t>as you have done up to this point</w:t>
+      </w:r>
+      <w:r>
+        <w:t>, simply click on the boxed numbers to split them.</w:t>
+      </w:r>
+    </w:p>
+    <w:p>
+      <w:r>
+        <w:t>[evaluate phase</w:t>
+      </w:r>
+      <w:r>
+        <w:t xml:space="preserve">, wait for double digit </w:t>
+      </w:r>
+      <w:proofErr w:type="spellStart"/>
+      <w:r>
+        <w:t>mult</w:t>
+      </w:r>
+      <w:proofErr w:type="spellEnd"/>
+      <w:r>
+        <w:t>]</w:t>
+      </w:r>
+    </w:p>
+    <w:p>
+      <w:r>
+        <w:t>This time around, you will be multiplying two double digit numbers.</w:t>
+      </w:r>
+    </w:p>
+    <w:p>
+      <w:r>
+        <w:t>Fortunately, they are both multiples of 10.</w:t>
+      </w:r>
+    </w:p>
+    <w:p>
+      <w:r>
+        <w:t>All you need to do is multiply the two non-zero digits, and put two zeroes at the end.</w:t>
+      </w:r>
+    </w:p>
+    <w:p>
+      <w:r>
+        <w:t>[after board clear]</w:t>
+      </w:r>
+    </w:p>
+    <w:p>
+      <w:r>
+        <w:t xml:space="preserve">Nice! Even with multiplying double digits, splitting them up </w:t>
+      </w:r>
+      <w:r>
+        <w:t>allows you to solve them with ease!</w:t>
+      </w:r>
+    </w:p>
+    <w:p>
+      <w:r>
+        <w:t>You will certainly have no problem dealing with the remaining blobs!</w:t>
       </w:r>
     </w:p>
     <w:sectPr>

</xml_diff>

<commit_message>
more intro stuff, implement intro
</commit_message>
<xml_diff>
--- a/Docs/dialog and flow drafts.docx
+++ b/Docs/dialog and flow drafts.docx
@@ -563,6 +563,86 @@
     <w:p>
       <w:r>
         <w:t>You will certainly have no problem dealing with the remaining blobs!</w:t>
+      </w:r>
+    </w:p>
+    <w:p/>
+    <w:p>
+      <w:r>
+        <w:t xml:space="preserve">Multiple space blobs have pierced through </w:t>
+      </w:r>
+      <w:r>
+        <w:t>our dimension</w:t>
+      </w:r>
+      <w:r>
+        <w:t>!</w:t>
+      </w:r>
+    </w:p>
+    <w:p>
+      <w:r>
+        <w:t>Emergency protocol initiated.</w:t>
+      </w:r>
+    </w:p>
+    <w:p>
+      <w:r>
+        <w:t>We must banish them immediately before they fall down to Earth!</w:t>
+      </w:r>
+    </w:p>
+    <w:p>
+      <w:r>
+        <w:t xml:space="preserve">With our latest advancements in </w:t>
+      </w:r>
+      <w:proofErr w:type="spellStart"/>
+      <w:r>
+        <w:t>blobology</w:t>
+      </w:r>
+      <w:proofErr w:type="spellEnd"/>
+      <w:r>
+        <w:t>, we will be deploying Attack Blobs.</w:t>
+      </w:r>
+    </w:p>
+    <w:p>
+      <w:r>
+        <w:t xml:space="preserve">These blobs must be made with the power of multiplication, and who better to </w:t>
+      </w:r>
+      <w:r>
+        <w:t>do it</w:t>
+      </w:r>
+      <w:r>
+        <w:t xml:space="preserve"> than you!</w:t>
+      </w:r>
+    </w:p>
+    <w:p>
+      <w:r>
+        <w:t>Our i</w:t>
+      </w:r>
+      <w:r>
+        <w:t xml:space="preserve">ntrepid hero, </w:t>
+      </w:r>
+      <w:r>
+        <w:t>go forth</w:t>
+      </w:r>
+      <w:r>
+        <w:t xml:space="preserve">, and </w:t>
+      </w:r>
+      <w:r>
+        <w:t>use</w:t>
+      </w:r>
+      <w:r>
+        <w:t xml:space="preserve"> </w:t>
+      </w:r>
+      <w:r>
+        <w:t xml:space="preserve">your </w:t>
+      </w:r>
+      <w:r>
+        <w:t>math</w:t>
+      </w:r>
+      <w:r>
+        <w:t>ematical might to banish these invading blobs back to their dimension!</w:t>
+      </w:r>
+    </w:p>
+    <w:p>
+      <w:r>
+        <w:t xml:space="preserve"> </w:t>
       </w:r>
     </w:p>
     <w:sectPr>

</xml_diff>

<commit_message>
some adjustments to lesson1
</commit_message>
<xml_diff>
--- a/Docs/dialog and flow drafts.docx
+++ b/Docs/dialog and flow drafts.docx
@@ -1,6 +1,6 @@
 
 <file path=word/document.xml><?xml version="1.0" encoding="utf-8"?>
-<w:document xmlns:wpc="http://schemas.microsoft.com/office/word/2010/wordprocessingCanvas" xmlns:cx="http://schemas.microsoft.com/office/drawing/2014/chartex" xmlns:cx1="http://schemas.microsoft.com/office/drawing/2015/9/8/chartex" xmlns:cx2="http://schemas.microsoft.com/office/drawing/2015/10/21/chartex" xmlns:cx3="http://schemas.microsoft.com/office/drawing/2016/5/9/chartex" xmlns:cx4="http://schemas.microsoft.com/office/drawing/2016/5/10/chartex" xmlns:cx5="http://schemas.microsoft.com/office/drawing/2016/5/11/chartex" xmlns:cx6="http://schemas.microsoft.com/office/drawing/2016/5/12/chartex" xmlns:cx7="http://schemas.microsoft.com/office/drawing/2016/5/13/chartex" xmlns:cx8="http://schemas.microsoft.com/office/drawing/2016/5/14/chartex" xmlns:mc="http://schemas.openxmlformats.org/markup-compatibility/2006" xmlns:aink="http://schemas.microsoft.com/office/drawing/2016/ink" xmlns:am3d="http://schemas.microsoft.com/office/drawing/2017/model3d" xmlns:o="urn:schemas-microsoft-com:office:office" xmlns:oel="http://schemas.microsoft.com/office/2019/extlst" xmlns:r="http://schemas.openxmlformats.org/officeDocument/2006/relationships" xmlns:m="http://schemas.openxmlformats.org/officeDocument/2006/math" xmlns:v="urn:schemas-microsoft-com:vml" xmlns:wp14="http://schemas.microsoft.com/office/word/2010/wordprocessingDrawing" xmlns:wp="http://schemas.openxmlformats.org/drawingml/2006/wordprocessingDrawing" xmlns:w10="urn:schemas-microsoft-com:office:word" xmlns:w="http://schemas.openxmlformats.org/wordprocessingml/2006/main" xmlns:w14="http://schemas.microsoft.com/office/word/2010/wordml" xmlns:w15="http://schemas.microsoft.com/office/word/2012/wordml" xmlns:w16cex="http://schemas.microsoft.com/office/word/2018/wordml/cex" xmlns:w16cid="http://schemas.microsoft.com/office/word/2016/wordml/cid" xmlns:w16="http://schemas.microsoft.com/office/word/2018/wordml" xmlns:w16sdtdh="http://schemas.microsoft.com/office/word/2020/wordml/sdtdatahash" xmlns:w16se="http://schemas.microsoft.com/office/word/2015/wordml/symex" xmlns:wpg="http://schemas.microsoft.com/office/word/2010/wordprocessingGroup" xmlns:wpi="http://schemas.microsoft.com/office/word/2010/wordprocessingInk" xmlns:wne="http://schemas.microsoft.com/office/word/2006/wordml" xmlns:wps="http://schemas.microsoft.com/office/word/2010/wordprocessingShape" mc:Ignorable="w14 w15 w16se w16cid w16 w16cex w16sdtdh wp14">
+<w:document xmlns:wpc="http://schemas.microsoft.com/office/word/2010/wordprocessingCanvas" xmlns:cx="http://schemas.microsoft.com/office/drawing/2014/chartex" xmlns:cx1="http://schemas.microsoft.com/office/drawing/2015/9/8/chartex" xmlns:cx2="http://schemas.microsoft.com/office/drawing/2015/10/21/chartex" xmlns:cx3="http://schemas.microsoft.com/office/drawing/2016/5/9/chartex" xmlns:cx4="http://schemas.microsoft.com/office/drawing/2016/5/10/chartex" xmlns:cx5="http://schemas.microsoft.com/office/drawing/2016/5/11/chartex" xmlns:cx6="http://schemas.microsoft.com/office/drawing/2016/5/12/chartex" xmlns:cx7="http://schemas.microsoft.com/office/drawing/2016/5/13/chartex" xmlns:cx8="http://schemas.microsoft.com/office/drawing/2016/5/14/chartex" xmlns:mc="http://schemas.openxmlformats.org/markup-compatibility/2006" xmlns:aink="http://schemas.microsoft.com/office/drawing/2016/ink" xmlns:am3d="http://schemas.microsoft.com/office/drawing/2017/model3d" xmlns:o="urn:schemas-microsoft-com:office:office" xmlns:oel="http://schemas.microsoft.com/office/2019/extlst" xmlns:r="http://schemas.openxmlformats.org/officeDocument/2006/relationships" xmlns:m="http://schemas.openxmlformats.org/officeDocument/2006/math" xmlns:v="urn:schemas-microsoft-com:vml" xmlns:wp14="http://schemas.microsoft.com/office/word/2010/wordprocessingDrawing" xmlns:wp="http://schemas.openxmlformats.org/drawingml/2006/wordprocessingDrawing" xmlns:w10="urn:schemas-microsoft-com:office:word" xmlns:w="http://schemas.openxmlformats.org/wordprocessingml/2006/main" xmlns:w14="http://schemas.microsoft.com/office/word/2010/wordml" xmlns:w15="http://schemas.microsoft.com/office/word/2012/wordml" xmlns:w16cex="http://schemas.microsoft.com/office/word/2018/wordml/cex" xmlns:w16cid="http://schemas.microsoft.com/office/word/2016/wordml/cid" xmlns:w16="http://schemas.microsoft.com/office/word/2018/wordml" xmlns:w16du="http://schemas.microsoft.com/office/word/2023/wordml/word16du" xmlns:w16sdtdh="http://schemas.microsoft.com/office/word/2020/wordml/sdtdatahash" xmlns:w16se="http://schemas.microsoft.com/office/word/2015/wordml/symex" xmlns:wpg="http://schemas.microsoft.com/office/word/2010/wordprocessingGroup" xmlns:wpi="http://schemas.microsoft.com/office/word/2010/wordprocessingInk" xmlns:wne="http://schemas.microsoft.com/office/word/2006/wordml" xmlns:wps="http://schemas.microsoft.com/office/word/2010/wordprocessingShape" mc:Ignorable="w14 w15 w16se w16cid w16 w16cex w16sdtdh wp14">
   <w:body>
     <w:p>
       <w:r>
@@ -105,13 +105,19 @@
         <w:t xml:space="preserve"> we can split </w:t>
       </w:r>
       <w:r>
-        <w:t>up the</w:t>
+        <w:t>a</w:t>
       </w:r>
       <w:r>
         <w:t xml:space="preserve"> large number</w:t>
       </w:r>
       <w:r>
-        <w:t xml:space="preserve"> of an equation into smaller </w:t>
+        <w:t xml:space="preserve"> </w:t>
+      </w:r>
+      <w:r>
+        <w:t>up</w:t>
+      </w:r>
+      <w:r>
+        <w:t xml:space="preserve"> into smaller </w:t>
       </w:r>
       <w:r>
         <w:t>pieces</w:t>
@@ -122,33 +128,65 @@
     </w:p>
     <w:p>
       <w:r>
+        <w:t>In this example, we split up 12 into: 10 and 2.</w:t>
+      </w:r>
+      <w:r>
+        <w:t xml:space="preserve"> Making it easier to solve the equation.</w:t>
+      </w:r>
+    </w:p>
+    <w:p>
+      <w:r>
+        <w:t xml:space="preserve">Pay close attention </w:t>
+      </w:r>
+      <w:r>
+        <w:t>to</w:t>
+      </w:r>
+      <w:r>
+        <w:t xml:space="preserve"> how the distribution works!</w:t>
+      </w:r>
+    </w:p>
+    <w:p>
+      <w:r>
         <w:t>[area illustration of split up numbers]</w:t>
       </w:r>
     </w:p>
     <w:p>
       <w:r>
-        <w:t>To help visualize this, we will consider these smaller pieces as chunks of a rectangle’s area.</w:t>
-      </w:r>
-    </w:p>
-    <w:p>
-      <w:r>
-        <w:t>As you can see, the rectangle is split into two.</w:t>
-      </w:r>
-    </w:p>
-    <w:p>
-      <w:r>
-        <w:t>Then we compute the area of those two rectangles.</w:t>
-      </w:r>
-    </w:p>
-    <w:p>
-      <w:r>
-        <w:t>And finally, we add th</w:t>
-      </w:r>
-      <w:r>
-        <w:t>e</w:t>
-      </w:r>
-      <w:r>
-        <w:t>se two areas together to get the area of the whole rectangle.</w:t>
+        <w:t xml:space="preserve">To help us </w:t>
+      </w:r>
+      <w:r>
+        <w:t xml:space="preserve">visualize this </w:t>
+      </w:r>
+      <w:r>
+        <w:t>further</w:t>
+      </w:r>
+      <w:r>
+        <w:t xml:space="preserve">, consider the </w:t>
+      </w:r>
+      <w:r>
+        <w:t>product as the area of a rectangle.</w:t>
+      </w:r>
+    </w:p>
+    <w:p>
+      <w:r>
+        <w:t>S</w:t>
+      </w:r>
+      <w:r>
+        <w:t>plit</w:t>
+      </w:r>
+      <w:r>
+        <w:t>ting the rectangle</w:t>
+      </w:r>
+      <w:r>
+        <w:t xml:space="preserve"> into two</w:t>
+      </w:r>
+      <w:r>
+        <w:t xml:space="preserve"> is much similar to how the distributive property works.</w:t>
+      </w:r>
+    </w:p>
+    <w:p>
+      <w:r>
+        <w:t>You compute the area of the two rectangles, and then add them up to get the total area.</w:t>
       </w:r>
     </w:p>
     <w:p>
@@ -303,6 +341,7 @@
     </w:p>
     <w:p>
       <w:r>
+        <w:lastRenderedPageBreak/>
         <w:t>Excellent</w:t>
       </w:r>
       <w:r>
@@ -323,190 +362,189 @@
     </w:p>
     <w:p>
       <w:r>
+        <w:t>N</w:t>
+      </w:r>
+      <w:r>
+        <w:t>ow you are ready to banish the blobs!</w:t>
+      </w:r>
+    </w:p>
+    <w:p>
+      <w:r>
+        <w:t>[proceed to level 1] (or level intro)</w:t>
+      </w:r>
+    </w:p>
+    <w:p/>
+    <w:p>
+      <w:r>
+        <w:t>Watch out! Once the hea</w:t>
+      </w:r>
+      <w:r>
+        <w:t>lth</w:t>
+      </w:r>
+      <w:r>
+        <w:t xml:space="preserve"> bar is empty, you will have to start over!</w:t>
+      </w:r>
+    </w:p>
+    <w:p>
+      <w:r>
+        <w:t>Look, there’s an anomaly blob!</w:t>
+      </w:r>
+    </w:p>
+    <w:p>
+      <w:r>
+        <w:t>Connecting with this blob will allow us to clear out the entire board, and give us a bonus score.</w:t>
+      </w:r>
+    </w:p>
+    <w:p>
+      <w:r>
+        <w:t xml:space="preserve">Who knows what challenge awaits, </w:t>
+      </w:r>
+      <w:r>
+        <w:t>so</w:t>
+      </w:r>
+      <w:r>
+        <w:t xml:space="preserve"> why not give it a try?</w:t>
+      </w:r>
+    </w:p>
+    <w:p>
+      <w:r>
+        <w:t xml:space="preserve">However, you only have one shot. </w:t>
+      </w:r>
+      <w:r>
+        <w:t>D</w:t>
+      </w:r>
+      <w:r>
+        <w:t>o your best!</w:t>
+      </w:r>
+    </w:p>
+    <w:p/>
+    <w:p>
+      <w:r>
+        <w:t xml:space="preserve">Looks like the </w:t>
+      </w:r>
+      <w:r>
+        <w:t>numbers of each area</w:t>
+      </w:r>
+      <w:r>
+        <w:t xml:space="preserve"> are all mixed up!</w:t>
+      </w:r>
+    </w:p>
+    <w:p>
+      <w:r>
+        <w:t>Simply drag the numbers to their appropriate place, and once you are satisfied, press the PROCEED button.</w:t>
+      </w:r>
+    </w:p>
+    <w:p>
+      <w:r>
+        <w:t xml:space="preserve">Hint: If you look closely </w:t>
+      </w:r>
+      <w:r>
+        <w:t>at</w:t>
+      </w:r>
+      <w:r>
+        <w:t xml:space="preserve"> the size of each rectangle, and its associated width, you will know where to put the numbers.</w:t>
+      </w:r>
+    </w:p>
+    <w:p/>
+    <w:p>
+      <w:r>
+        <w:t>Uh oh, some of the partial products are missing!</w:t>
+      </w:r>
+    </w:p>
+    <w:p>
+      <w:r>
+        <w:t xml:space="preserve">Use the numpad to fill in the </w:t>
+      </w:r>
+      <w:r>
+        <w:t xml:space="preserve">missing </w:t>
+      </w:r>
+      <w:r>
+        <w:t>numbers, then press the left or right arrows to move to the next one.</w:t>
+      </w:r>
+    </w:p>
+    <w:p>
+      <w:r>
+        <w:t xml:space="preserve">Once all the missing </w:t>
+      </w:r>
+      <w:r>
+        <w:t>numbers</w:t>
+      </w:r>
+      <w:r>
+        <w:t xml:space="preserve"> are filled, press the ENTER button to proceed.</w:t>
+      </w:r>
+    </w:p>
+    <w:p>
+      <w:r>
+        <w:t>Just remember how you split the numbers up into multiples of 10’s like before, and you should have no problem!</w:t>
+      </w:r>
+    </w:p>
+    <w:p/>
+    <w:p>
+      <w:r>
+        <w:t>[show blobs with numbers]</w:t>
+      </w:r>
+    </w:p>
+    <w:p>
+      <w:r>
+        <w:t>Here we are at the final stage, with only a handful of blobs left to banish!</w:t>
+      </w:r>
+    </w:p>
+    <w:p>
+      <w:r>
+        <w:t>This time around, we will be multiplying double digit numbers.</w:t>
+      </w:r>
+    </w:p>
+    <w:p>
+      <w:r>
+        <w:t xml:space="preserve">[double digit </w:t>
+      </w:r>
+      <w:proofErr w:type="spellStart"/>
+      <w:r>
+        <w:t>mult</w:t>
+      </w:r>
+      <w:proofErr w:type="spellEnd"/>
+      <w:r>
+        <w:t>. Area illustration]</w:t>
+      </w:r>
+    </w:p>
+    <w:p>
+      <w:r>
+        <w:t xml:space="preserve">Just as we split the area </w:t>
+      </w:r>
+      <w:r>
+        <w:t xml:space="preserve">up </w:t>
+      </w:r>
+      <w:r>
+        <w:t xml:space="preserve">horizontally, we can also split </w:t>
+      </w:r>
+      <w:r>
+        <w:t>it</w:t>
+      </w:r>
+      <w:r>
+        <w:t xml:space="preserve"> vertically.</w:t>
+      </w:r>
+    </w:p>
+    <w:p>
+      <w:r>
+        <w:t>[board play] (also display drag)</w:t>
+      </w:r>
+    </w:p>
+    <w:p>
+      <w:r>
+        <w:t xml:space="preserve">Now </w:t>
+      </w:r>
+      <w:r>
+        <w:t>why don’t you give it a try?</w:t>
+      </w:r>
+    </w:p>
+    <w:p>
+      <w:r>
         <w:lastRenderedPageBreak/>
-        <w:t>N</w:t>
-      </w:r>
-      <w:r>
-        <w:t>ow you are ready to banish the blobs!</w:t>
-      </w:r>
-    </w:p>
-    <w:p>
-      <w:r>
-        <w:t>[proceed to level 1] (or level intro)</w:t>
-      </w:r>
-    </w:p>
-    <w:p/>
-    <w:p>
-      <w:r>
-        <w:t>Watch out! Once the hea</w:t>
-      </w:r>
-      <w:r>
-        <w:t>lth</w:t>
-      </w:r>
-      <w:r>
-        <w:t xml:space="preserve"> bar is empty, you will have to start over!</w:t>
-      </w:r>
-    </w:p>
-    <w:p>
-      <w:r>
-        <w:t>Look, there’s an anomaly blob!</w:t>
-      </w:r>
-    </w:p>
-    <w:p>
-      <w:r>
-        <w:t>Connecting with this blob will allow us to clear out the entire board, and give us a bonus score.</w:t>
-      </w:r>
-    </w:p>
-    <w:p>
-      <w:r>
-        <w:t xml:space="preserve">Who knows what challenge awaits, </w:t>
-      </w:r>
-      <w:r>
-        <w:t>so</w:t>
-      </w:r>
-      <w:r>
-        <w:t xml:space="preserve"> why not give it a try?</w:t>
-      </w:r>
-    </w:p>
-    <w:p>
-      <w:r>
-        <w:t xml:space="preserve">However, you only have one shot. </w:t>
-      </w:r>
-      <w:r>
-        <w:t>D</w:t>
-      </w:r>
-      <w:r>
-        <w:t>o your best!</w:t>
-      </w:r>
-    </w:p>
-    <w:p/>
-    <w:p>
-      <w:r>
-        <w:t xml:space="preserve">Looks like the </w:t>
-      </w:r>
-      <w:r>
-        <w:t>numbers of each area</w:t>
-      </w:r>
-      <w:r>
-        <w:t xml:space="preserve"> are all mixed up!</w:t>
-      </w:r>
-    </w:p>
-    <w:p>
-      <w:r>
-        <w:t>Simply drag the numbers to their appropriate place, and once you are satisfied, press the PROCEED button.</w:t>
-      </w:r>
-    </w:p>
-    <w:p>
-      <w:r>
-        <w:t xml:space="preserve">Hint: If you look closely </w:t>
-      </w:r>
-      <w:r>
-        <w:t>at</w:t>
-      </w:r>
-      <w:r>
-        <w:t xml:space="preserve"> the size of each rectangle, and its associated width, you will know where to put the numbers.</w:t>
-      </w:r>
-    </w:p>
-    <w:p/>
-    <w:p>
-      <w:r>
-        <w:t>Uh oh, some of the partial products are missing!</w:t>
-      </w:r>
-    </w:p>
-    <w:p>
-      <w:r>
-        <w:t xml:space="preserve">Use the numpad to fill in the </w:t>
-      </w:r>
-      <w:r>
-        <w:t xml:space="preserve">missing </w:t>
-      </w:r>
-      <w:r>
-        <w:t>numbers, then press the left or right arrows to move to the next one.</w:t>
-      </w:r>
-    </w:p>
-    <w:p>
-      <w:r>
-        <w:t xml:space="preserve">Once all the missing </w:t>
-      </w:r>
-      <w:r>
-        <w:t>numbers</w:t>
-      </w:r>
-      <w:r>
-        <w:t xml:space="preserve"> are filled, press the ENTER button to proceed.</w:t>
-      </w:r>
-    </w:p>
-    <w:p>
-      <w:r>
-        <w:t>Just remember how you split the numbers up into multiples of 10’s like before, and you should have no problem!</w:t>
-      </w:r>
-    </w:p>
-    <w:p/>
-    <w:p>
-      <w:r>
-        <w:t>[show blobs with numbers]</w:t>
-      </w:r>
-    </w:p>
-    <w:p>
-      <w:r>
-        <w:t>Here we are at the final stage, with only a handful of blobs left to banish!</w:t>
-      </w:r>
-    </w:p>
-    <w:p>
-      <w:r>
-        <w:t>This time around, we will be multiplying double digit numbers.</w:t>
-      </w:r>
-    </w:p>
-    <w:p>
-      <w:r>
-        <w:t xml:space="preserve">[double digit </w:t>
-      </w:r>
-      <w:proofErr w:type="spellStart"/>
-      <w:r>
-        <w:t>mult</w:t>
-      </w:r>
-      <w:proofErr w:type="spellEnd"/>
-      <w:r>
-        <w:t>. Area illustration]</w:t>
-      </w:r>
-    </w:p>
-    <w:p>
-      <w:r>
-        <w:t xml:space="preserve">Just as we split the area </w:t>
-      </w:r>
-      <w:r>
-        <w:t xml:space="preserve">up </w:t>
-      </w:r>
-      <w:r>
-        <w:t xml:space="preserve">horizontally, we can also split </w:t>
-      </w:r>
-      <w:r>
-        <w:t>it</w:t>
-      </w:r>
-      <w:r>
-        <w:t xml:space="preserve"> vertically.</w:t>
-      </w:r>
-    </w:p>
-    <w:p>
-      <w:r>
-        <w:t>[board play] (also display drag)</w:t>
-      </w:r>
-    </w:p>
-    <w:p>
-      <w:r>
-        <w:t xml:space="preserve">Now </w:t>
-      </w:r>
-      <w:r>
-        <w:t>why don’t you give it a try?</w:t>
-      </w:r>
-    </w:p>
-    <w:p>
-      <w:r>
         <w:t>[distribute phase]</w:t>
       </w:r>
     </w:p>
     <w:p>
       <w:r>
-        <w:lastRenderedPageBreak/>
         <w:t xml:space="preserve">Just </w:t>
       </w:r>
       <w:r>

</xml_diff>

<commit_message>
release build, some tweaks
</commit_message>
<xml_diff>
--- a/Docs/dialog and flow drafts.docx
+++ b/Docs/dialog and flow drafts.docx
@@ -412,10 +412,7 @@
         <w:t xml:space="preserve"> </w:t>
       </w:r>
       <w:r>
-        <w:t>really</w:t>
-      </w:r>
-      <w:r>
-        <w:t xml:space="preserve"> have to multiply the non-zero numbers.</w:t>
+        <w:t>really have to multiply the non-zero numbers.</w:t>
       </w:r>
     </w:p>
     <w:p>
@@ -630,7 +627,15 @@
     </w:p>
     <w:p>
       <w:r>
-        <w:t>[double digit mult. Area illustration]</w:t>
+        <w:t xml:space="preserve">[double digit </w:t>
+      </w:r>
+      <w:proofErr w:type="spellStart"/>
+      <w:r>
+        <w:t>mult</w:t>
+      </w:r>
+      <w:proofErr w:type="spellEnd"/>
+      <w:r>
+        <w:t>. Area illustration]</w:t>
       </w:r>
     </w:p>
     <w:p>
@@ -685,8 +690,13 @@
         <w:t>[evaluate phase</w:t>
       </w:r>
       <w:r>
-        <w:t>, wait for double digit mult</w:t>
-      </w:r>
+        <w:t xml:space="preserve">, wait for double digit </w:t>
+      </w:r>
+      <w:proofErr w:type="spellStart"/>
+      <w:r>
+        <w:t>mult</w:t>
+      </w:r>
+      <w:proofErr w:type="spellEnd"/>
       <w:r>
         <w:t>]</w:t>
       </w:r>
@@ -730,7 +740,7 @@
         <w:t xml:space="preserve">Multiple space blobs have pierced through </w:t>
       </w:r>
       <w:r>
-        <w:t>our dimension</w:t>
+        <w:t>the sky</w:t>
       </w:r>
       <w:r>
         <w:t>!</w:t>
@@ -743,12 +753,26 @@
     </w:p>
     <w:p>
       <w:r>
-        <w:t>We must banish them immediately before they fall down to Earth!</w:t>
-      </w:r>
-    </w:p>
-    <w:p>
-      <w:r>
-        <w:t>With our latest advancements in blobology, we will be deploying Attack Blobs.</w:t>
+        <w:t>We must banish them immediately before they fall down to Earth</w:t>
+      </w:r>
+      <w:r>
+        <w:t>, and wreak havoc</w:t>
+      </w:r>
+      <w:r>
+        <w:t>!</w:t>
+      </w:r>
+    </w:p>
+    <w:p>
+      <w:r>
+        <w:t xml:space="preserve">With our latest advancements in </w:t>
+      </w:r>
+      <w:proofErr w:type="spellStart"/>
+      <w:r>
+        <w:t>blobology</w:t>
+      </w:r>
+      <w:proofErr w:type="spellEnd"/>
+      <w:r>
+        <w:t>, we will be deploying Attack Blobs.</w:t>
       </w:r>
     </w:p>
     <w:p>
@@ -822,6 +846,29 @@
     <w:p>
       <w:r>
         <w:t>All the blobs have been banished for good! Earth is safe once more!</w:t>
+      </w:r>
+    </w:p>
+    <w:p/>
+    <w:p>
+      <w:r>
+        <w:t>Multiple space blobs have pierced through the sky! Banish these threats with the power of mathematics before they wreak havoc!</w:t>
+      </w:r>
+    </w:p>
+    <w:p>
+      <w:r>
+        <w:t>Use the touchpad or mouse to drag a</w:t>
+      </w:r>
+      <w:r>
+        <w:t>nd connect a</w:t>
+      </w:r>
+      <w:r>
+        <w:t xml:space="preserve"> blob to another. Once connected, you will go through the process of generating the product of the equation. If correct, an attack blob will </w:t>
+      </w:r>
+      <w:r>
+        <w:t>appear to banish the paired blobs</w:t>
+      </w:r>
+      <w:r>
+        <w:t>.</w:t>
       </w:r>
     </w:p>
     <w:sectPr>

</xml_diff>

<commit_message>
added hint system for area evaluate.
</commit_message>
<xml_diff>
--- a/Docs/dialog and flow drafts.docx
+++ b/Docs/dialog and flow drafts.docx
@@ -869,6 +869,85 @@
       </w:r>
       <w:r>
         <w:t>.</w:t>
+      </w:r>
+    </w:p>
+    <w:p/>
+    <w:p>
+      <w:r>
+        <w:lastRenderedPageBreak/>
+        <w:t>Incorrect Multiplication: Remember that in multiples of 2, simply double the number.</w:t>
+      </w:r>
+    </w:p>
+    <w:p>
+      <w:r>
+        <w:t xml:space="preserve">Incorrect Multiplication: The trick with multiples of 3 is to </w:t>
+      </w:r>
+      <w:r>
+        <w:t>double the number</w:t>
+      </w:r>
+      <w:r>
+        <w:t>,</w:t>
+      </w:r>
+      <w:r>
+        <w:t xml:space="preserve"> and then add the original number.</w:t>
+      </w:r>
+    </w:p>
+    <w:p>
+      <w:r>
+        <w:t>Incorrect Multiplication: In multiples of 4, double the number, and then double it again.</w:t>
+      </w:r>
+    </w:p>
+    <w:p>
+      <w:r>
+        <w:t xml:space="preserve">Incorrect Multiplication: </w:t>
+      </w:r>
+      <w:r>
+        <w:t>If you are having trouble with multiples of 5, try multiplying the number by 10, and then half it.</w:t>
+      </w:r>
+    </w:p>
+    <w:p>
+      <w:r>
+        <w:t>Incorrect Multiplication: A good way to solve multiples of 6 is to multiply the number by 5, and then add the original number.</w:t>
+      </w:r>
+    </w:p>
+    <w:p>
+      <w:r>
+        <w:t>Incorrect Multiplication: A good way to solve multiples of 7 is to multiply the number by 5, and then add the original number twice.</w:t>
+      </w:r>
+    </w:p>
+    <w:p>
+      <w:r>
+        <w:t>Incorrect Multiplication: If you are having trouble with multiples of 8, try multiplying the number by 2 three times.</w:t>
+      </w:r>
+    </w:p>
+    <w:p>
+      <w:r>
+        <w:t>Incorrect Multiplication: One way to do multiples of 9 is to multiply the number by 10, and then subtract it by the original number.</w:t>
+      </w:r>
+    </w:p>
+    <w:p>
+      <w:r>
+        <w:t xml:space="preserve">Incorrect number of zeroes at the end! </w:t>
+      </w:r>
+      <w:r>
+        <w:t>Looks like you missed a few zeroes.</w:t>
+      </w:r>
+    </w:p>
+    <w:p>
+      <w:r>
+        <w:t xml:space="preserve">Incorrect number of zeroes at the end! Looks like you </w:t>
+      </w:r>
+      <w:r>
+        <w:t>put in too</w:t>
+      </w:r>
+      <w:r>
+        <w:t xml:space="preserve"> </w:t>
+      </w:r>
+      <w:r>
+        <w:t>many</w:t>
+      </w:r>
+      <w:r>
+        <w:t xml:space="preserve"> zeroes.</w:t>
       </w:r>
     </w:p>
     <w:sectPr>

</xml_diff>

<commit_message>
added digit destroyer if player is really struggling, some tweaks, update language from review.
</commit_message>
<xml_diff>
--- a/Docs/dialog and flow drafts.docx
+++ b/Docs/dialog and flow drafts.docx
@@ -935,19 +935,41 @@
     </w:p>
     <w:p>
       <w:r>
-        <w:t xml:space="preserve">Incorrect number of zeroes at the end! Looks like you </w:t>
-      </w:r>
-      <w:r>
-        <w:t>put in too</w:t>
-      </w:r>
-      <w:r>
-        <w:t xml:space="preserve"> </w:t>
-      </w:r>
-      <w:r>
-        <w:t>many</w:t>
-      </w:r>
-      <w:r>
-        <w:t xml:space="preserve"> zeroes.</w:t>
+        <w:t>Incorrect number of zeroes at the end! Looks like you put in too many zeroes.</w:t>
+      </w:r>
+    </w:p>
+    <w:p/>
+    <w:p>
+      <w:r>
+        <w:t>Digit Destroyer</w:t>
+      </w:r>
+    </w:p>
+    <w:p>
+      <w:r>
+        <w:t>Select a blob to proceed.</w:t>
+      </w:r>
+    </w:p>
+    <w:p/>
+    <w:p>
+      <w:r>
+        <w:t>Select a digit to destroy.</w:t>
+      </w:r>
+    </w:p>
+    <w:p/>
+    <w:p>
+      <w:r>
+        <w:t xml:space="preserve">If you are having difficulty with certain numbers, press this button to </w:t>
+      </w:r>
+      <w:r>
+        <w:t>remove some of its digits</w:t>
+      </w:r>
+      <w:r>
+        <w:t>.</w:t>
+      </w:r>
+    </w:p>
+    <w:p>
+      <w:r>
+        <w:t>However, this will subtract from your score, so use it sparingly!</w:t>
       </w:r>
     </w:p>
     <w:sectPr>

</xml_diff>

<commit_message>
some tweaks, fix bug with digit destroyer display
</commit_message>
<xml_diff>
--- a/Docs/dialog and flow drafts.docx
+++ b/Docs/dialog and flow drafts.docx
@@ -871,10 +871,32 @@
         <w:t>.</w:t>
       </w:r>
     </w:p>
+    <w:p>
+      <w:r>
+        <w:t>The game will display hints after failing one attack. These will show up during multiplication, and will give tips on how to tackle certain numbers.</w:t>
+      </w:r>
+    </w:p>
+    <w:p>
+      <w:r>
+        <w:lastRenderedPageBreak/>
+        <w:t xml:space="preserve">After two </w:t>
+      </w:r>
+      <w:r>
+        <w:t xml:space="preserve">failed </w:t>
+      </w:r>
+      <w:r>
+        <w:t xml:space="preserve">consecutive attacks, a “digit destroyer” will be available to </w:t>
+      </w:r>
+      <w:r>
+        <w:t>the</w:t>
+      </w:r>
+      <w:r>
+        <w:t xml:space="preserve"> players to remove non-zero digits on certain blobs.</w:t>
+      </w:r>
+    </w:p>
     <w:p/>
     <w:p>
       <w:r>
-        <w:lastRenderedPageBreak/>
         <w:t>Incorrect Multiplication: Remember that in multiples of 2, simply double the number.</w:t>
       </w:r>
     </w:p>

</xml_diff>